<commit_message>
feat: more flexible template and mappings
</commit_message>
<xml_diff>
--- a/sample/example.docx
+++ b/sample/example.docx
@@ -56,18 +56,24 @@
     </w:p>
     <w:p>
       <w:r>
+        <w:rPr>
+          <w:i/>
+        </w:rPr>
+        <w:t>A possible line with emphasis, just for example</w:t>
+      </w:r>
+    </w:p>
+    <w:p>
+      <w:r>
         <w:t>This can be multiple paragraphs.</w:t>
       </w:r>
     </w:p>
     <w:p>
+      <w:pPr>
+        <w:pStyle w:val="Heading2"/>
+      </w:pPr>
       <w:r>
-        <w:rPr>
-          <w:b/>
-          <w:i w:val="0"/>
-        </w:rPr>
-        <w:t>Some highlights</w:t>
+        <w:t>Highlights</w:t>
       </w:r>
-      <w:r/>
     </w:p>
     <w:p>
       <w:pPr>
@@ -103,6 +109,14 @@
     </w:p>
     <w:p>
       <w:r>
+        <w:rPr>
+          <w:b/>
+        </w:rPr>
+        <w:t>Optional personal heading</w:t>
+      </w:r>
+    </w:p>
+    <w:p>
+      <w:r>
         <w:t>Perhaps something more personal about yourself here, such as interests and hobbies.</w:t>
       </w:r>
     </w:p>
@@ -132,19 +146,18 @@
       </w:r>
     </w:p>
     <w:p>
+      <w:pPr>
+        <w:pStyle w:val="Heading2"/>
+      </w:pPr>
       <w:r>
-        <w:rPr>
-          <w:b/>
-          <w:sz w:val="28"/>
-        </w:rPr>
         <w:t>Role Name/Title</w:t>
       </w:r>
     </w:p>
     <w:p>
+      <w:pPr>
+        <w:pStyle w:val="Heading3"/>
+      </w:pPr>
       <w:r>
-        <w:rPr>
-          <w:b/>
-        </w:rPr>
         <w:t>Name of Company · (Full Time or Contract)</w:t>
       </w:r>
     </w:p>
@@ -157,16 +170,24 @@
       </w:r>
     </w:p>
     <w:p>
+      <w:pPr>
+        <w:pStyle w:val="Heading5"/>
+      </w:pPr>
       <w:r>
-        <w:rPr>
-          <w:b/>
-        </w:rPr>
         <w:t>Responsibilities:</w:t>
       </w:r>
     </w:p>
     <w:p>
       <w:r>
         <w:t>Overview of responsibilities.</w:t>
+      </w:r>
+    </w:p>
+    <w:p>
+      <w:pPr>
+        <w:pStyle w:val="Heading5"/>
+      </w:pPr>
+      <w:r>
+        <w:t>Additional Details:</w:t>
       </w:r>
     </w:p>
     <w:p>
@@ -186,31 +207,32 @@
       </w:r>
     </w:p>
     <w:p>
+      <w:pPr>
+        <w:pStyle w:val="Heading4"/>
+      </w:pPr>
       <w:r>
-        <w:rPr>
-          <w:b/>
-        </w:rPr>
-        <w:t xml:space="preserve">Technical Skills: </w:t>
+        <w:t>Technical Skills</w:t>
       </w:r>
+    </w:p>
+    <w:p>
       <w:r>
         <w:t>These · Are · The Key · Skills · That Were Required</w:t>
       </w:r>
     </w:p>
     <w:p/>
     <w:p>
+      <w:pPr>
+        <w:pStyle w:val="Heading2"/>
+      </w:pPr>
       <w:r>
-        <w:rPr>
-          <w:b/>
-          <w:sz w:val="28"/>
-        </w:rPr>
         <w:t>Another Role Name/Title</w:t>
       </w:r>
     </w:p>
     <w:p>
+      <w:pPr>
+        <w:pStyle w:val="Heading3"/>
+      </w:pPr>
       <w:r>
-        <w:rPr>
-          <w:b/>
-        </w:rPr>
         <w:t>Another Organization · (Full Time or Contract)</w:t>
       </w:r>
     </w:p>
@@ -223,16 +245,11 @@
       </w:r>
     </w:p>
     <w:p>
+      <w:pPr>
+        <w:pStyle w:val="Heading4"/>
+      </w:pPr>
       <w:r>
-        <w:rPr>
-          <w:b/>
-        </w:rPr>
-        <w:t>Summary:</w:t>
-      </w:r>
-    </w:p>
-    <w:p>
-      <w:r>
-        <w:t>This role had some sub-projects, so provide a summary of the role here.</w:t>
+        <w:t>Summary</w:t>
       </w:r>
     </w:p>
     <w:p>
@@ -252,10 +269,10 @@
       </w:r>
     </w:p>
     <w:p>
+      <w:pPr>
+        <w:pStyle w:val="Heading4"/>
+      </w:pPr>
       <w:r>
-        <w:rPr>
-          <w:b/>
-        </w:rPr>
         <w:t>Internal</w:t>
       </w:r>
     </w:p>
@@ -267,20 +284,20 @@
         <w:t>List some things that were done internally, if it applies</w:t>
       </w:r>
     </w:p>
+    <w:p/>
     <w:p>
+      <w:pPr>
+        <w:pStyle w:val="Heading4"/>
+      </w:pPr>
       <w:r>
-        <w:rPr>
-          <w:b/>
-          <w:i/>
-        </w:rPr>
-        <w:t>Project/Client: Project/Client Name (~length months or years)</w:t>
+        <w:t>Project/Client Project/Client Name (~length months or years)</w:t>
       </w:r>
     </w:p>
     <w:p>
+      <w:pPr>
+        <w:pStyle w:val="Heading5"/>
+      </w:pPr>
       <w:r>
-        <w:rPr>
-          <w:b/>
-        </w:rPr>
         <w:t>Responsibilities:</w:t>
       </w:r>
     </w:p>
@@ -290,10 +307,10 @@
       </w:r>
     </w:p>
     <w:p>
+      <w:pPr>
+        <w:pStyle w:val="Heading5"/>
+      </w:pPr>
       <w:r>
-        <w:rPr>
-          <w:b/>
-        </w:rPr>
         <w:t>Additional Details:</w:t>
       </w:r>
     </w:p>
@@ -322,36 +339,6 @@
       </w:r>
     </w:p>
     <w:p>
-      <w:r>
-        <w:rPr>
-          <w:b/>
-          <w:i/>
-        </w:rPr>
-        <w:t>Project/Client: Another Other Project/Client Name (~length months or years)</w:t>
-      </w:r>
-    </w:p>
-    <w:p>
-      <w:r>
-        <w:rPr>
-          <w:b/>
-        </w:rPr>
-        <w:t>Responsibilities:</w:t>
-      </w:r>
-    </w:p>
-    <w:p>
-      <w:r>
-        <w:t>Overview of responsibilities for another sub-project.</w:t>
-      </w:r>
-    </w:p>
-    <w:p>
-      <w:r>
-        <w:rPr>
-          <w:b/>
-        </w:rPr>
-        <w:t>Additional Details:</w:t>
-      </w:r>
-    </w:p>
-    <w:p>
       <w:pPr>
         <w:pStyle w:val="ListBullet"/>
       </w:pPr>
@@ -376,23 +363,24 @@
       </w:r>
     </w:p>
     <w:p>
+      <w:pPr>
+        <w:pStyle w:val="Heading4"/>
+      </w:pPr>
       <w:r>
-        <w:rPr>
-          <w:b/>
-        </w:rPr>
-        <w:t xml:space="preserve">Technical Skills: </w:t>
+        <w:t>Technical Skills</w:t>
       </w:r>
+    </w:p>
+    <w:p>
       <w:r>
         <w:t>These · Are · The · Key Skills · For The · Entire Role</w:t>
       </w:r>
     </w:p>
     <w:p/>
     <w:p>
+      <w:pPr>
+        <w:pStyle w:val="Heading2"/>
+      </w:pPr>
       <w:r>
-        <w:rPr>
-          <w:b/>
-          <w:sz w:val="28"/>
-        </w:rPr>
         <w:t>Another Employer, Company or Organization Name</w:t>
       </w:r>
     </w:p>
@@ -405,11 +393,10 @@
       </w:r>
     </w:p>
     <w:p>
+      <w:pPr>
+        <w:pStyle w:val="Heading3"/>
+      </w:pPr>
       <w:r>
-        <w:rPr>
-          <w:b/>
-          <w:sz w:val="24"/>
-        </w:rPr>
         <w:t>Last Promoted Role</w:t>
       </w:r>
     </w:p>
@@ -446,23 +433,24 @@
       </w:r>
     </w:p>
     <w:p>
+      <w:pPr>
+        <w:pStyle w:val="Heading4"/>
+      </w:pPr>
       <w:r>
-        <w:rPr>
-          <w:b/>
-        </w:rPr>
-        <w:t xml:space="preserve">Technical Skills: </w:t>
+        <w:t>Technical Skills</w:t>
       </w:r>
+    </w:p>
+    <w:p>
       <w:r>
         <w:t>These Are · The Key Skills · For This · Role</w:t>
       </w:r>
     </w:p>
     <w:p/>
     <w:p>
+      <w:pPr>
+        <w:pStyle w:val="Heading3"/>
+      </w:pPr>
       <w:r>
-        <w:rPr>
-          <w:b/>
-          <w:sz w:val="24"/>
-        </w:rPr>
         <w:t>Role Prior To Last Promotion</w:t>
       </w:r>
     </w:p>
@@ -499,23 +487,24 @@
       </w:r>
     </w:p>
     <w:p>
+      <w:pPr>
+        <w:pStyle w:val="Heading4"/>
+      </w:pPr>
       <w:r>
-        <w:rPr>
-          <w:b/>
-        </w:rPr>
-        <w:t xml:space="preserve">Technical Skills: </w:t>
+        <w:t>Technical Skills</w:t>
       </w:r>
+    </w:p>
+    <w:p>
       <w:r>
         <w:t>These Are The · Key Skills · For · My Previous Role</w:t>
       </w:r>
     </w:p>
     <w:p/>
     <w:p>
+      <w:pPr>
+        <w:pStyle w:val="Heading3"/>
+      </w:pPr>
       <w:r>
-        <w:rPr>
-          <w:b/>
-          <w:sz w:val="24"/>
-        </w:rPr>
         <w:t>My First Role At This Employer</w:t>
       </w:r>
     </w:p>
@@ -552,31 +541,32 @@
       </w:r>
     </w:p>
     <w:p>
+      <w:pPr>
+        <w:pStyle w:val="Heading4"/>
+      </w:pPr>
       <w:r>
-        <w:rPr>
-          <w:b/>
-        </w:rPr>
-        <w:t xml:space="preserve">Technical Skills: </w:t>
+        <w:t>Technical Skills</w:t>
       </w:r>
+    </w:p>
+    <w:p>
       <w:r>
         <w:t>These Are · The Key · Skills · For My First Role</w:t>
       </w:r>
     </w:p>
     <w:p/>
     <w:p>
+      <w:pPr>
+        <w:pStyle w:val="Heading2"/>
+      </w:pPr>
       <w:r>
-        <w:rPr>
-          <w:b/>
-          <w:sz w:val="28"/>
-        </w:rPr>
         <w:t>Another Job At A Different Place</w:t>
       </w:r>
     </w:p>
     <w:p>
+      <w:pPr>
+        <w:pStyle w:val="Heading3"/>
+      </w:pPr>
       <w:r>
-        <w:rPr>
-          <w:b/>
-        </w:rPr>
         <w:t>Company Name</w:t>
       </w:r>
     </w:p>
@@ -613,12 +603,14 @@
       </w:r>
     </w:p>
     <w:p>
+      <w:pPr>
+        <w:pStyle w:val="Heading4"/>
+      </w:pPr>
       <w:r>
-        <w:rPr>
-          <w:b/>
-        </w:rPr>
-        <w:t xml:space="preserve">Technical Skills: </w:t>
+        <w:t>Technical Skills</w:t>
       </w:r>
+    </w:p>
+    <w:p>
       <w:r>
         <w:t>The · Skills · That · Were Required</w:t>
       </w:r>

</xml_diff>

<commit_message>
feat: licenses and certs, and pagebreaks
</commit_message>
<xml_diff>
--- a/sample/example.docx
+++ b/sample/example.docx
@@ -135,6 +135,11 @@
           <w:i w:val="0"/>
         </w:rPr>
         <w:t>My Top | Technical | Skills | And Buzzwords | I Want To Highlight</w:t>
+      </w:r>
+    </w:p>
+    <w:p>
+      <w:r>
+        <w:br w:type="page"/>
       </w:r>
     </w:p>
     <w:p>
@@ -617,6 +622,11 @@
     </w:p>
     <w:p/>
     <w:p>
+      <w:r>
+        <w:br w:type="page"/>
+      </w:r>
+    </w:p>
+    <w:p>
       <w:pPr>
         <w:pStyle w:val="Heading1"/>
       </w:pPr>
@@ -645,6 +655,179 @@
       <w:r>
         <w:t>Another Degree</w:t>
       </w:r>
+    </w:p>
+    <w:p>
+      <w:pPr>
+        <w:spacing w:after="240"/>
+      </w:pPr>
+    </w:p>
+    <w:p>
+      <w:pPr>
+        <w:pStyle w:val="Heading1"/>
+      </w:pPr>
+      <w:r>
+        <w:t>LICENSES &amp; CERTIFICATIONS</w:t>
+      </w:r>
+    </w:p>
+    <w:p>
+      <w:pPr>
+        <w:pStyle w:val="Heading2"/>
+      </w:pPr>
+      <w:r>
+        <w:t>Certification Name</w:t>
+      </w:r>
+    </w:p>
+    <w:p>
+      <w:pPr>
+        <w:pStyle w:val="Heading3"/>
+      </w:pPr>
+      <w:r>
+        <w:t>Certifying Organization</w:t>
+      </w:r>
+    </w:p>
+    <w:p>
+      <w:hyperlink r:id="rId9">
+        <w:r>
+          <w:rPr>
+            <w:color w:val="0000FF"/>
+            <w:u w:val="single"/>
+          </w:rPr>
+          <w:t>Issued Month Year · Expires Month Year</w:t>
+        </w:r>
+      </w:hyperlink>
+    </w:p>
+    <w:p>
+      <w:pPr>
+        <w:spacing w:after="240"/>
+      </w:pPr>
+    </w:p>
+    <w:p>
+      <w:pPr>
+        <w:pStyle w:val="Heading2"/>
+      </w:pPr>
+      <w:r>
+        <w:t>Another Certification Name</w:t>
+      </w:r>
+    </w:p>
+    <w:p>
+      <w:r>
+        <w:rPr>
+          <w:b/>
+        </w:rPr>
+        <w:t>This Certifying Organization</w:t>
+      </w:r>
+    </w:p>
+    <w:p>
+      <w:r>
+        <w:rPr>
+          <w:i/>
+        </w:rPr>
+        <w:t>Issued Month Year · Expires Month Year</w:t>
+      </w:r>
+    </w:p>
+    <w:p>
+      <w:pPr>
+        <w:spacing w:after="240"/>
+      </w:pPr>
+    </w:p>
+    <w:p>
+      <w:pPr>
+        <w:pStyle w:val="Heading2"/>
+      </w:pPr>
+      <w:r>
+        <w:t>A 3rd Cert</w:t>
+      </w:r>
+    </w:p>
+    <w:p>
+      <w:pPr>
+        <w:pStyle w:val="Heading3"/>
+      </w:pPr>
+      <w:r>
+        <w:t>A Different Org</w:t>
+      </w:r>
+    </w:p>
+    <w:p>
+      <w:pPr>
+        <w:pStyle w:val="Heading4"/>
+      </w:pPr>
+      <w:r>
+        <w:t>Alternate Name • Something after a bullet</w:t>
+      </w:r>
+    </w:p>
+    <w:p>
+      <w:r>
+        <w:t>Some details</w:t>
+      </w:r>
+    </w:p>
+    <w:p>
+      <w:r>
+        <w:rPr>
+          <w:i/>
+        </w:rPr>
+        <w:t>Issued Month Year · Expires Month Year</w:t>
+      </w:r>
+    </w:p>
+    <w:p>
+      <w:pPr>
+        <w:spacing w:after="240"/>
+      </w:pPr>
+    </w:p>
+    <w:p>
+      <w:pPr>
+        <w:pStyle w:val="Heading2"/>
+      </w:pPr>
+      <w:r>
+        <w:t>Number Four</w:t>
+      </w:r>
+    </w:p>
+    <w:p>
+      <w:pPr>
+        <w:pStyle w:val="Heading4"/>
+      </w:pPr>
+      <w:r>
+        <w:t>Alternate Smaller Headline</w:t>
+      </w:r>
+    </w:p>
+    <w:p>
+      <w:r>
+        <w:t>Some details</w:t>
+      </w:r>
+    </w:p>
+    <w:p>
+      <w:pPr>
+        <w:spacing w:after="240"/>
+      </w:pPr>
+    </w:p>
+    <w:p>
+      <w:pPr>
+        <w:pStyle w:val="Heading2"/>
+      </w:pPr>
+      <w:r>
+        <w:t>Cert Five</w:t>
+      </w:r>
+    </w:p>
+    <w:p>
+      <w:r>
+        <w:t>Just details</w:t>
+        <w:br/>
+        <w:t>Some more details</w:t>
+      </w:r>
+    </w:p>
+    <w:p>
+      <w:r>
+        <w:t>Another paragraph of details</w:t>
+      </w:r>
+    </w:p>
+    <w:p>
+      <w:hyperlink r:id="rId9">
+        <w:r>
+          <w:rPr>
+            <w:color w:val="0000FF"/>
+            <w:u w:val="single"/>
+          </w:rPr>
+          <w:t>Issued Month Year · Expires Month Year</w:t>
+        </w:r>
+      </w:hyperlink>
     </w:p>
     <w:p>
       <w:pPr>

</xml_diff>

<commit_message>
feat: paragraph headings option
</commit_message>
<xml_diff>
--- a/sample/example.docx
+++ b/sample/example.docx
@@ -13,6 +13,7 @@
     </w:p>
     <w:p>
       <w:pPr>
+        <w:pStyle w:val="Subtitle"/>
         <w:jc w:val="center"/>
       </w:pPr>
       <w:r>
@@ -289,7 +290,6 @@
         <w:t>List some things that were done internally, if it applies</w:t>
       </w:r>
     </w:p>
-    <w:p/>
     <w:p>
       <w:pPr>
         <w:pStyle w:val="Heading4"/>
@@ -719,6 +719,11 @@
     </w:p>
     <w:p>
       <w:r>
+        <w:t>This Certifying Organization</w:t>
+      </w:r>
+    </w:p>
+    <w:p>
+      <w:r>
         <w:rPr>
           <w:i/>
         </w:rPr>

</xml_diff>

<commit_message>
feat: better link detection and handling; update paragraph indents
</commit_message>
<xml_diff>
--- a/sample/example.docx
+++ b/sample/example.docx
@@ -65,8 +65,29 @@
     </w:p>
     <w:p>
       <w:r>
-        <w:t>This can be multiple paragraphs.</w:t>
+        <w:t xml:space="preserve">This can all be multiple paragraphs, and contain </w:t>
       </w:r>
+      <w:hyperlink r:id="rId9">
+        <w:r>
+          <w:rPr>
+            <w:color w:val="0000FF"/>
+            <w:u w:val="single"/>
+          </w:rPr>
+          <w:t>markdown links</w:t>
+        </w:r>
+      </w:hyperlink>
+      <w:r>
+        <w:t xml:space="preserve"> or just urls, for example </w:t>
+      </w:r>
+      <w:hyperlink r:id="rId10">
+        <w:r>
+          <w:rPr>
+            <w:color w:val="0000FF"/>
+            <w:u w:val="single"/>
+          </w:rPr>
+          <w:t>https://example.com.</w:t>
+        </w:r>
+      </w:hyperlink>
     </w:p>
     <w:p>
       <w:pPr>
@@ -91,6 +112,20 @@
       <w:r>
         <w:t>Bullet points</w:t>
       </w:r>
+    </w:p>
+    <w:p>
+      <w:pPr>
+        <w:pStyle w:val="ListBullet"/>
+      </w:pPr>
+      <w:hyperlink r:id="rId9">
+        <w:r>
+          <w:rPr>
+            <w:color w:val="0000FF"/>
+            <w:u w:val="single"/>
+          </w:rPr>
+          <w:t>a bullet link</w:t>
+        </w:r>
+      </w:hyperlink>
     </w:p>
     <w:p>
       <w:pPr>
@@ -285,6 +320,7 @@
     <w:p>
       <w:pPr>
         <w:pStyle w:val="ListBullet"/>
+        <w:ind w:left="720"/>
       </w:pPr>
       <w:r>
         <w:t>List some things that were done internally, if it applies</w:t>
@@ -301,12 +337,16 @@
     <w:p>
       <w:pPr>
         <w:pStyle w:val="Heading5"/>
+        <w:ind w:left="360"/>
       </w:pPr>
       <w:r>
         <w:t>Responsibilities:</w:t>
       </w:r>
     </w:p>
     <w:p>
+      <w:pPr>
+        <w:ind w:left="360"/>
+      </w:pPr>
       <w:r>
         <w:t>Overview of responsibilities for this sub-project.</w:t>
       </w:r>
@@ -314,6 +354,7 @@
     <w:p>
       <w:pPr>
         <w:pStyle w:val="Heading5"/>
+        <w:ind w:left="360"/>
       </w:pPr>
       <w:r>
         <w:t>Additional Details:</w:t>
@@ -322,6 +363,7 @@
     <w:p>
       <w:pPr>
         <w:pStyle w:val="ListBullet"/>
+        <w:ind w:left="720"/>
       </w:pPr>
       <w:r>
         <w:t>Provide additional bullets</w:t>
@@ -330,6 +372,7 @@
     <w:p>
       <w:pPr>
         <w:pStyle w:val="ListBullet"/>
+        <w:ind w:left="720"/>
       </w:pPr>
       <w:r>
         <w:t>And details about</w:t>
@@ -338,6 +381,7 @@
     <w:p>
       <w:pPr>
         <w:pStyle w:val="ListBullet"/>
+        <w:ind w:left="720"/>
       </w:pPr>
       <w:r>
         <w:t>This sub-project</w:t>
@@ -686,7 +730,7 @@
       </w:r>
     </w:p>
     <w:p>
-      <w:hyperlink r:id="rId9">
+      <w:hyperlink r:id="rId11">
         <w:r>
           <w:rPr>
             <w:color w:val="0000FF"/>
@@ -824,7 +868,7 @@
       </w:r>
     </w:p>
     <w:p>
-      <w:hyperlink r:id="rId9">
+      <w:hyperlink r:id="rId11">
         <w:r>
           <w:rPr>
             <w:color w:val="0000FF"/>
@@ -854,9 +898,15 @@
         </w:rPr>
         <w:t xml:space="preserve">LinkedIn: </w:t>
       </w:r>
-      <w:r>
-        <w:t>https://www.linkedin.com/in/full-name/</w:t>
-      </w:r>
+      <w:hyperlink r:id="rId12">
+        <w:r>
+          <w:rPr>
+            <w:color w:val="0000FF"/>
+            <w:u w:val="single"/>
+          </w:rPr>
+          <w:t>https://www.linkedin.com/in/full-name/</w:t>
+        </w:r>
+      </w:hyperlink>
     </w:p>
     <w:p>
       <w:r>
@@ -865,9 +915,15 @@
         </w:rPr>
         <w:t xml:space="preserve">Email: </w:t>
       </w:r>
-      <w:r>
-        <w:t>email@example.com</w:t>
-      </w:r>
+      <w:hyperlink r:id="rId13">
+        <w:r>
+          <w:rPr>
+            <w:color w:val="0000FF"/>
+            <w:u w:val="single"/>
+          </w:rPr>
+          <w:t>email@example.com</w:t>
+        </w:r>
+      </w:hyperlink>
     </w:p>
     <w:p>
       <w:r>

</xml_diff>

<commit_message>
feat: more flexible subsection ordering
</commit_message>
<xml_diff>
--- a/sample/example.docx
+++ b/sample/example.docx
@@ -225,6 +225,22 @@
     </w:p>
     <w:p>
       <w:pPr>
+        <w:pStyle w:val="ListBullet"/>
+      </w:pPr>
+      <w:r>
+        <w:t>A list of</w:t>
+      </w:r>
+    </w:p>
+    <w:p>
+      <w:pPr>
+        <w:pStyle w:val="ListBullet"/>
+      </w:pPr>
+      <w:r>
+        <w:t>multiple responsibilities</w:t>
+      </w:r>
+    </w:p>
+    <w:p>
+      <w:pPr>
         <w:pStyle w:val="Heading5"/>
       </w:pPr>
       <w:r>
@@ -294,6 +310,11 @@
       </w:r>
     </w:p>
     <w:p>
+      <w:r>
+        <w:t>This role had some sub-projects, so provide a summary of the role here.</w:t>
+      </w:r>
+    </w:p>
+    <w:p>
       <w:pPr>
         <w:pStyle w:val="ListBullet"/>
       </w:pPr>
@@ -315,6 +336,11 @@
       </w:pPr>
       <w:r>
         <w:t>Internal</w:t>
+      </w:r>
+    </w:p>
+    <w:p>
+      <w:r>
+        <w:t>An optional paragraph here.</w:t>
       </w:r>
     </w:p>
     <w:p>
@@ -664,6 +690,40 @@
     </w:p>
     <w:p>
       <w:pPr>
+        <w:pStyle w:val="Heading4"/>
+      </w:pPr>
+      <w:r>
+        <w:t>Summary</w:t>
+      </w:r>
+    </w:p>
+    <w:p>
+      <w:r>
+        <w:t>This area is optional.</w:t>
+      </w:r>
+    </w:p>
+    <w:p>
+      <w:pPr>
+        <w:pStyle w:val="Heading4"/>
+      </w:pPr>
+      <w:r>
+        <w:t>Technical Skills</w:t>
+      </w:r>
+    </w:p>
+    <w:p>
+      <w:r>
+        <w:t>Demonstrating · Skills Above · The Responsibilities Area</w:t>
+      </w:r>
+    </w:p>
+    <w:p>
+      <w:pPr>
+        <w:pStyle w:val="Heading5"/>
+      </w:pPr>
+      <w:r>
+        <w:t>Responsibilities</w:t>
+      </w:r>
+    </w:p>
+    <w:p>
+      <w:pPr>
         <w:pStyle w:val="ListBullet"/>
       </w:pPr>
       <w:r>
@@ -686,6 +746,31 @@
         <w:t>At this particular job</w:t>
       </w:r>
     </w:p>
+    <w:p/>
+    <w:p>
+      <w:pPr>
+        <w:pStyle w:val="Heading2"/>
+      </w:pPr>
+      <w:r>
+        <w:t>Another Generic Company Name</w:t>
+      </w:r>
+    </w:p>
+    <w:p>
+      <w:pPr>
+        <w:pStyle w:val="Heading3"/>
+      </w:pPr>
+      <w:r>
+        <w:t>A Different Role</w:t>
+      </w:r>
+    </w:p>
+    <w:p>
+      <w:r>
+        <w:rPr>
+          <w:i/>
+        </w:rPr>
+        <w:t>StartMonth Year - EndMonth Year · length in mos or yrs -- Location</w:t>
+      </w:r>
+    </w:p>
     <w:p>
       <w:pPr>
         <w:pStyle w:val="Heading4"/>
@@ -696,10 +781,54 @@
     </w:p>
     <w:p>
       <w:r>
-        <w:t>The · Skills · That · Were Required</w:t>
+        <w:t>Demonstrating · Skills Above · The Summary · And Responsibilities Area</w:t>
       </w:r>
     </w:p>
-    <w:p/>
+    <w:p>
+      <w:pPr>
+        <w:pStyle w:val="Heading4"/>
+      </w:pPr>
+      <w:r>
+        <w:t>Summary</w:t>
+      </w:r>
+    </w:p>
+    <w:p>
+      <w:r>
+        <w:t>This area is optional.</w:t>
+      </w:r>
+    </w:p>
+    <w:p>
+      <w:pPr>
+        <w:pStyle w:val="Heading5"/>
+      </w:pPr>
+      <w:r>
+        <w:t>Responsibilities</w:t>
+      </w:r>
+    </w:p>
+    <w:p>
+      <w:pPr>
+        <w:pStyle w:val="ListBullet"/>
+      </w:pPr>
+      <w:r>
+        <w:t>Some details about</w:t>
+      </w:r>
+    </w:p>
+    <w:p>
+      <w:pPr>
+        <w:pStyle w:val="ListBullet"/>
+      </w:pPr>
+      <w:r>
+        <w:t>What I did</w:t>
+      </w:r>
+    </w:p>
+    <w:p>
+      <w:pPr>
+        <w:pStyle w:val="ListBullet"/>
+      </w:pPr>
+      <w:r>
+        <w:t>At this particular job</w:t>
+      </w:r>
+    </w:p>
     <w:p>
       <w:r>
         <w:br w:type="page"/>
@@ -780,6 +909,7 @@
         <w:spacing w:after="240"/>
       </w:pPr>
     </w:p>
+    <w:p/>
     <w:p>
       <w:pPr>
         <w:pStyle w:val="Heading2"/>
@@ -814,6 +944,7 @@
         <w:spacing w:after="240"/>
       </w:pPr>
     </w:p>
+    <w:p/>
     <w:p>
       <w:pPr>
         <w:pStyle w:val="Heading2"/>
@@ -856,6 +987,7 @@
         <w:spacing w:after="240"/>
       </w:pPr>
     </w:p>
+    <w:p/>
     <w:p>
       <w:pPr>
         <w:pStyle w:val="Heading2"/>
@@ -882,6 +1014,7 @@
         <w:spacing w:after="240"/>
       </w:pPr>
     </w:p>
+    <w:p/>
     <w:p>
       <w:pPr>
         <w:pStyle w:val="Heading2"/>

</xml_diff>

<commit_message>
feat: implement yaml config
</commit_message>
<xml_diff>
--- a/sample/example.docx
+++ b/sample/example.docx
@@ -70,8 +70,7 @@
       <w:hyperlink r:id="rId9">
         <w:r>
           <w:rPr>
-            <w:color w:val="0000FF"/>
-            <w:u w:val="single"/>
+            <w:rStyle w:val="Hyperlink"/>
           </w:rPr>
           <w:t>markdown links</w:t>
         </w:r>
@@ -82,8 +81,7 @@
       <w:hyperlink r:id="rId10">
         <w:r>
           <w:rPr>
-            <w:color w:val="0000FF"/>
-            <w:u w:val="single"/>
+            <w:rStyle w:val="Hyperlink"/>
           </w:rPr>
           <w:t>https://example.com.</w:t>
         </w:r>
@@ -120,8 +118,7 @@
       <w:hyperlink r:id="rId9">
         <w:r>
           <w:rPr>
-            <w:color w:val="0000FF"/>
-            <w:u w:val="single"/>
+            <w:rStyle w:val="Hyperlink"/>
           </w:rPr>
           <w:t>a bullet link</w:t>
         </w:r>
@@ -892,8 +889,7 @@
       <w:hyperlink r:id="rId11">
         <w:r>
           <w:rPr>
-            <w:color w:val="0000FF"/>
-            <w:u w:val="single"/>
+            <w:rStyle w:val="Hyperlink"/>
           </w:rPr>
           <w:t>Issued Month Year · Expires Month Year</w:t>
         </w:r>
@@ -1014,8 +1010,7 @@
       <w:hyperlink r:id="rId11">
         <w:r>
           <w:rPr>
-            <w:color w:val="0000FF"/>
-            <w:u w:val="single"/>
+            <w:rStyle w:val="Hyperlink"/>
           </w:rPr>
           <w:t>Issued Month Year · Expires Month Year</w:t>
         </w:r>
@@ -1039,8 +1034,7 @@
       <w:hyperlink r:id="rId12">
         <w:r>
           <w:rPr>
-            <w:color w:val="0000FF"/>
-            <w:u w:val="single"/>
+            <w:rStyle w:val="Hyperlink"/>
           </w:rPr>
           <w:t>https://www.linkedin.com/in/full-name/</w:t>
         </w:r>
@@ -1056,8 +1050,7 @@
       <w:hyperlink r:id="rId13">
         <w:r>
           <w:rPr>
-            <w:color w:val="0000FF"/>
-            <w:u w:val="single"/>
+            <w:rStyle w:val="Hyperlink"/>
           </w:rPr>
           <w:t>email@example.com</w:t>
         </w:r>
@@ -1447,6 +1440,9 @@
     <w:name w:val="Normal"/>
     <w:qFormat/>
     <w:rsid w:val="00FC693F"/>
+    <w:rPr>
+      <w:sz w:val="22"/>
+    </w:rPr>
   </w:style>
   <w:style w:type="paragraph" w:styleId="Header">
     <w:name w:val="header"/>
@@ -1510,7 +1506,7 @@
       <w:rFonts w:asciiTheme="majorHAnsi" w:eastAsiaTheme="majorEastAsia" w:hAnsiTheme="majorHAnsi" w:cstheme="majorBidi"/>
       <w:b/>
       <w:bCs/>
-      <w:color w:val="365F91" w:themeColor="accent1" w:themeShade="BF"/>
+      <w:color w:val="365F91"/>
       <w:sz w:val="28"/>
       <w:szCs w:val="28"/>
     </w:rPr>
@@ -1534,7 +1530,7 @@
       <w:rFonts w:asciiTheme="majorHAnsi" w:eastAsiaTheme="majorEastAsia" w:hAnsiTheme="majorHAnsi" w:cstheme="majorBidi"/>
       <w:b/>
       <w:bCs/>
-      <w:color w:val="4F81BD" w:themeColor="accent1"/>
+      <w:color w:val="4F81BD"/>
       <w:sz w:val="26"/>
       <w:szCs w:val="26"/>
     </w:rPr>
@@ -1558,7 +1554,7 @@
       <w:rFonts w:asciiTheme="majorHAnsi" w:eastAsiaTheme="majorEastAsia" w:hAnsiTheme="majorHAnsi" w:cstheme="majorBidi"/>
       <w:b/>
       <w:bCs/>
-      <w:color w:val="4F81BD" w:themeColor="accent1"/>
+      <w:color w:val="4F81BD"/>
     </w:rPr>
   </w:style>
   <w:style w:type="paragraph" w:styleId="Heading4">
@@ -1583,7 +1579,7 @@
       <w:bCs/>
       <w:i/>
       <w:iCs/>
-      <w:color w:val="4F81BD" w:themeColor="accent1"/>
+      <w:color w:val="4F81BD"/>
     </w:rPr>
   </w:style>
   <w:style w:type="paragraph" w:styleId="Heading5">
@@ -1604,7 +1600,7 @@
     </w:pPr>
     <w:rPr>
       <w:rFonts w:asciiTheme="majorHAnsi" w:eastAsiaTheme="majorEastAsia" w:hAnsiTheme="majorHAnsi" w:cstheme="majorBidi"/>
-      <w:color w:val="243F60" w:themeColor="accent1" w:themeShade="7F"/>
+      <w:color w:val="243F60"/>
     </w:rPr>
   </w:style>
   <w:style w:type="paragraph" w:styleId="Heading6">
@@ -1627,7 +1623,7 @@
       <w:rFonts w:asciiTheme="majorHAnsi" w:eastAsiaTheme="majorEastAsia" w:hAnsiTheme="majorHAnsi" w:cstheme="majorBidi"/>
       <w:i/>
       <w:iCs/>
-      <w:color w:val="243F60" w:themeColor="accent1" w:themeShade="7F"/>
+      <w:color w:val="243F60"/>
     </w:rPr>
   </w:style>
   <w:style w:type="paragraph" w:styleId="Heading7">
@@ -1797,7 +1793,7 @@
     </w:pPr>
     <w:rPr>
       <w:rFonts w:asciiTheme="majorHAnsi" w:eastAsiaTheme="majorEastAsia" w:hAnsiTheme="majorHAnsi" w:cstheme="majorBidi"/>
-      <w:color w:val="17365D" w:themeColor="text2" w:themeShade="BF"/>
+      <w:color w:val="17365D"/>
       <w:spacing w:val="5"/>
       <w:kern w:val="28"/>
       <w:sz w:val="52"/>
@@ -1836,7 +1832,7 @@
       <w:rFonts w:asciiTheme="majorHAnsi" w:eastAsiaTheme="majorEastAsia" w:hAnsiTheme="majorHAnsi" w:cstheme="majorBidi"/>
       <w:i/>
       <w:iCs/>
-      <w:color w:val="4F81BD" w:themeColor="accent1"/>
+      <w:color w:val="17365D"/>
       <w:spacing w:val="15"/>
       <w:sz w:val="24"/>
       <w:szCs w:val="24"/>
@@ -13129,6 +13125,13 @@
         <w:shd w:val="clear" w:color="auto" w:fill="FBCAA2" w:themeFill="accent6" w:themeFillTint="7F"/>
       </w:tcPr>
     </w:tblStylePr>
+  </w:style>
+  <w:style w:type="character" w:customStyle="1" w:styleId="Hyperlink">
+    <w:name w:val="Hyperlink"/>
+    <w:rPr>
+      <w:color w:val="038CFC"/>
+      <w:u w:val="single"/>
+    </w:rPr>
   </w:style>
 </w:styles>
 </file>

</xml_diff>

<commit_message>
feat: add markdown_headings from yaml config and fix summary section
</commit_message>
<xml_diff>
--- a/sample/example.docx
+++ b/sample/example.docx
@@ -307,6 +307,11 @@
       </w:r>
     </w:p>
     <w:p>
+      <w:r>
+        <w:t>This role had some sub-projects, so provide a summary of the role here.</w:t>
+      </w:r>
+    </w:p>
+    <w:p>
       <w:pPr>
         <w:pStyle w:val="ListBullet"/>
       </w:pPr>
@@ -338,7 +343,6 @@
     <w:p>
       <w:pPr>
         <w:pStyle w:val="ListBullet"/>
-        <w:ind w:left="720"/>
       </w:pPr>
       <w:r>
         <w:t>List some things that were done internally, if it applies</w:t>
@@ -699,6 +703,11 @@
       </w:r>
     </w:p>
     <w:p>
+      <w:r>
+        <w:t>This area is optional.</w:t>
+      </w:r>
+    </w:p>
+    <w:p>
       <w:pPr>
         <w:pStyle w:val="Heading4"/>
       </w:pPr>
@@ -787,6 +796,11 @@
       </w:pPr>
       <w:r>
         <w:t>Summary</w:t>
+      </w:r>
+    </w:p>
+    <w:p>
+      <w:r>
+        <w:t>This area is optional.</w:t>
       </w:r>
     </w:p>
     <w:p>

</xml_diff>

<commit_message>
feat: fixes and updates
</commit_message>
<xml_diff>
--- a/sample/example.docx
+++ b/sample/example.docx
@@ -100,7 +100,7 @@
         <w:pStyle w:val="ListBullet"/>
       </w:pPr>
       <w:r>
-        <w:t>Some additional</w:t>
+        <w:t>Some additional.</w:t>
       </w:r>
     </w:p>
     <w:p>
@@ -108,28 +108,7 @@
         <w:pStyle w:val="ListBullet"/>
       </w:pPr>
       <w:r>
-        <w:t>Bullet points</w:t>
-      </w:r>
-    </w:p>
-    <w:p>
-      <w:pPr>
-        <w:pStyle w:val="ListBullet"/>
-      </w:pPr>
-      <w:hyperlink r:id="rId9">
-        <w:r>
-          <w:rPr>
-            <w:rStyle w:val="Hyperlink"/>
-          </w:rPr>
-          <w:t>a bullet link</w:t>
-        </w:r>
-      </w:hyperlink>
-    </w:p>
-    <w:p>
-      <w:pPr>
-        <w:pStyle w:val="ListBullet"/>
-      </w:pPr>
-      <w:r>
-        <w:t>About my recent</w:t>
+        <w:t>Bullet points.</w:t>
       </w:r>
     </w:p>
     <w:p>
@@ -137,7 +116,23 @@
         <w:pStyle w:val="ListBullet"/>
       </w:pPr>
       <w:r>
-        <w:t>Achievements and experiences</w:t>
+        <w:t>a bullet link.</w:t>
+      </w:r>
+    </w:p>
+    <w:p>
+      <w:pPr>
+        <w:pStyle w:val="ListBullet"/>
+      </w:pPr>
+      <w:r>
+        <w:t>About my recent.</w:t>
+      </w:r>
+    </w:p>
+    <w:p>
+      <w:pPr>
+        <w:pStyle w:val="ListBullet"/>
+      </w:pPr>
+      <w:r>
+        <w:t>Achievements and experiences.</w:t>
       </w:r>
     </w:p>
     <w:p>
@@ -167,7 +162,7 @@
           <w:b w:val="0"/>
           <w:i w:val="0"/>
         </w:rPr>
-        <w:t>My Top | Technical | Skills | And Buzzwords | I Want To Highlight</w:t>
+        <w:t>My Top ○ Technical ○ Skills ○ And Buzzwords ○ I Want To Highlight</w:t>
       </w:r>
     </w:p>
     <w:p>
@@ -188,7 +183,7 @@
         <w:pStyle w:val="Heading2"/>
       </w:pPr>
       <w:r>
-        <w:t>Name of Company · (Full Time or Contract)</w:t>
+        <w:t>Name of Company</w:t>
       </w:r>
     </w:p>
     <w:p>
@@ -200,19 +195,43 @@
       </w:r>
     </w:p>
     <w:p>
+      <w:pPr>
+        <w:spacing w:line="324" w:lineRule="auto"/>
+      </w:pPr>
+      <w:r>
+        <w:rPr>
+          <w:b/>
+          <w:sz w:val="20"/>
+        </w:rPr>
+        <w:t xml:space="preserve">StartMonth Year - EndMonth Year - </w:t>
+      </w:r>
       <w:r>
         <w:rPr>
           <w:i/>
+          <w:sz w:val="20"/>
         </w:rPr>
-        <w:t>StartMonth Year - EndMonth Year · length in mos or yrs -- Location</w:t>
+        <w:t>Remote</w:t>
       </w:r>
     </w:p>
     <w:p>
       <w:pPr>
-        <w:pStyle w:val="Heading5"/>
+        <w:pStyle w:val="Heading4"/>
       </w:pPr>
       <w:r>
-        <w:t>Responsibilities</w:t>
+        <w:t>Technical Skills:</w:t>
+      </w:r>
+    </w:p>
+    <w:p>
+      <w:r>
+        <w:t>These · Are · The Key · Skills · That Were Required · At Least · Seven · Should · Be Listed</w:t>
+      </w:r>
+    </w:p>
+    <w:p>
+      <w:pPr>
+        <w:pStyle w:val="Heading4"/>
+      </w:pPr>
+      <w:r>
+        <w:t>Summary:</w:t>
       </w:r>
     </w:p>
     <w:p>
@@ -225,7 +244,7 @@
         <w:pStyle w:val="ListBullet"/>
       </w:pPr>
       <w:r>
-        <w:t>A list of</w:t>
+        <w:t>A list of.</w:t>
       </w:r>
     </w:p>
     <w:p>
@@ -233,7 +252,7 @@
         <w:pStyle w:val="ListBullet"/>
       </w:pPr>
       <w:r>
-        <w:t>multiple responsibilities</w:t>
+        <w:t>multiple responsibilities.</w:t>
       </w:r>
     </w:p>
     <w:p>
@@ -241,7 +260,7 @@
         <w:pStyle w:val="Heading5"/>
       </w:pPr>
       <w:r>
-        <w:t>Additional Details</w:t>
+        <w:t>Additional Details:</w:t>
       </w:r>
     </w:p>
     <w:p>
@@ -249,7 +268,7 @@
         <w:pStyle w:val="ListBullet"/>
       </w:pPr>
       <w:r>
-        <w:t>Provide additional bullets</w:t>
+        <w:t>Provide additional bullets.</w:t>
       </w:r>
     </w:p>
     <w:p>
@@ -257,20 +276,7 @@
         <w:pStyle w:val="ListBullet"/>
       </w:pPr>
       <w:r>
-        <w:t>And details about accomplishments</w:t>
-      </w:r>
-    </w:p>
-    <w:p>
-      <w:pPr>
-        <w:pStyle w:val="Heading4"/>
-      </w:pPr>
-      <w:r>
-        <w:t>Technical Skills</w:t>
-      </w:r>
-    </w:p>
-    <w:p>
-      <w:r>
-        <w:t>These · Are · The Key · Skills · That Were Required</w:t>
+        <w:t>And details about accomplishments.</w:t>
       </w:r>
     </w:p>
     <w:p/>
@@ -279,7 +285,7 @@
         <w:pStyle w:val="Heading2"/>
       </w:pPr>
       <w:r>
-        <w:t>Another Organization · (Full Time or Contract)</w:t>
+        <w:t>Another Organization</w:t>
       </w:r>
     </w:p>
     <w:p>
@@ -291,11 +297,22 @@
       </w:r>
     </w:p>
     <w:p>
+      <w:pPr>
+        <w:spacing w:line="324" w:lineRule="auto"/>
+      </w:pPr>
+      <w:r>
+        <w:rPr>
+          <w:b/>
+          <w:sz w:val="20"/>
+        </w:rPr>
+        <w:t xml:space="preserve">StartMonth Year - EndMonth Year - </w:t>
+      </w:r>
       <w:r>
         <w:rPr>
           <w:i/>
+          <w:sz w:val="20"/>
         </w:rPr>
-        <w:t>StartMonth Year - EndMonth Year · length in mos or yrs -- Location</w:t>
+        <w:t>Location, Location</w:t>
       </w:r>
     </w:p>
     <w:p>
@@ -303,7 +320,20 @@
         <w:pStyle w:val="Heading4"/>
       </w:pPr>
       <w:r>
-        <w:t>Summary</w:t>
+        <w:t>Technical Skills:</w:t>
+      </w:r>
+    </w:p>
+    <w:p>
+      <w:r>
+        <w:t>These · Are · The · Key Skills · For The · Entire Role · List As · Many · As Possible</w:t>
+      </w:r>
+    </w:p>
+    <w:p>
+      <w:pPr>
+        <w:pStyle w:val="Heading4"/>
+      </w:pPr>
+      <w:r>
+        <w:t>Summary:</w:t>
       </w:r>
     </w:p>
     <w:p>
@@ -316,7 +346,7 @@
         <w:pStyle w:val="ListBullet"/>
       </w:pPr>
       <w:r>
-        <w:t>Some additional bullets</w:t>
+        <w:t>Some additional bullets.</w:t>
       </w:r>
     </w:p>
     <w:p>
@@ -324,7 +354,7 @@
         <w:pStyle w:val="ListBullet"/>
       </w:pPr>
       <w:r>
-        <w:t>For the role summary</w:t>
+        <w:t>For the role summary.</w:t>
       </w:r>
     </w:p>
     <w:p>
@@ -332,7 +362,7 @@
         <w:pStyle w:val="Heading4"/>
       </w:pPr>
       <w:r>
-        <w:t>Internal</w:t>
+        <w:t>Internal:</w:t>
       </w:r>
     </w:p>
     <w:p>
@@ -345,7 +375,7 @@
         <w:pStyle w:val="ListBullet"/>
       </w:pPr>
       <w:r>
-        <w:t>List some things that were done internally, if it applies</w:t>
+        <w:t>List some things that were done internally, if it applies.</w:t>
       </w:r>
     </w:p>
     <w:p>
@@ -358,15 +388,6 @@
     </w:p>
     <w:p>
       <w:pPr>
-        <w:pStyle w:val="Heading5"/>
-        <w:ind w:left="360"/>
-      </w:pPr>
-      <w:r>
-        <w:t>Responsibilities</w:t>
-      </w:r>
-    </w:p>
-    <w:p>
-      <w:pPr>
         <w:ind w:left="360"/>
       </w:pPr>
       <w:r>
@@ -375,11 +396,11 @@
     </w:p>
     <w:p>
       <w:pPr>
-        <w:pStyle w:val="Heading5"/>
-        <w:ind w:left="360"/>
+        <w:pStyle w:val="ListBullet"/>
+        <w:ind w:left="720"/>
       </w:pPr>
       <w:r>
-        <w:t>Additional Details</w:t>
+        <w:t>Provide additional bullets.</w:t>
       </w:r>
     </w:p>
     <w:p>
@@ -388,7 +409,7 @@
         <w:ind w:left="720"/>
       </w:pPr>
       <w:r>
-        <w:t>Provide additional bullets</w:t>
+        <w:t>And details about.</w:t>
       </w:r>
     </w:p>
     <w:p>
@@ -397,16 +418,7 @@
         <w:ind w:left="720"/>
       </w:pPr>
       <w:r>
-        <w:t>And details about</w:t>
-      </w:r>
-    </w:p>
-    <w:p>
-      <w:pPr>
-        <w:pStyle w:val="ListBullet"/>
-        <w:ind w:left="720"/>
-      </w:pPr>
-      <w:r>
-        <w:t>This sub-project</w:t>
+        <w:t>This sub-project.</w:t>
       </w:r>
     </w:p>
     <w:p>
@@ -419,15 +431,6 @@
     </w:p>
     <w:p>
       <w:pPr>
-        <w:pStyle w:val="Heading5"/>
-        <w:ind w:left="360"/>
-      </w:pPr>
-      <w:r>
-        <w:t>Responsibilities</w:t>
-      </w:r>
-    </w:p>
-    <w:p>
-      <w:pPr>
         <w:ind w:left="360"/>
       </w:pPr>
       <w:r>
@@ -436,11 +439,11 @@
     </w:p>
     <w:p>
       <w:pPr>
-        <w:pStyle w:val="Heading5"/>
-        <w:ind w:left="360"/>
+        <w:pStyle w:val="ListBullet"/>
+        <w:ind w:left="720"/>
       </w:pPr>
       <w:r>
-        <w:t>Additional Details</w:t>
+        <w:t>Provide additional bullets.</w:t>
       </w:r>
     </w:p>
     <w:p>
@@ -449,7 +452,7 @@
         <w:ind w:left="720"/>
       </w:pPr>
       <w:r>
-        <w:t>Provide additional bullets</w:t>
+        <w:t>And details about.</w:t>
       </w:r>
     </w:p>
     <w:p>
@@ -458,29 +461,7 @@
         <w:ind w:left="720"/>
       </w:pPr>
       <w:r>
-        <w:t>And details about</w:t>
-      </w:r>
-    </w:p>
-    <w:p>
-      <w:pPr>
-        <w:pStyle w:val="ListBullet"/>
-        <w:ind w:left="720"/>
-      </w:pPr>
-      <w:r>
-        <w:t>This other sub-project</w:t>
-      </w:r>
-    </w:p>
-    <w:p>
-      <w:pPr>
-        <w:pStyle w:val="Heading4"/>
-      </w:pPr>
-      <w:r>
-        <w:t>Technical Skills</w:t>
-      </w:r>
-    </w:p>
-    <w:p>
-      <w:r>
-        <w:t>These · Are · The · Key Skills · For The · Entire Role</w:t>
+        <w:t>This other sub-project.</w:t>
       </w:r>
     </w:p>
     <w:p/>
@@ -489,15 +470,7 @@
         <w:pStyle w:val="Heading2"/>
       </w:pPr>
       <w:r>
-        <w:t>Another Employer, Company or Organization Name</w:t>
-      </w:r>
-    </w:p>
-    <w:p>
-      <w:r>
-        <w:rPr>
-          <w:i/>
-        </w:rPr>
-        <w:t>Length in mos or yrs -- Location</w:t>
+        <w:t>ACME Corporation</w:t>
       </w:r>
     </w:p>
     <w:p>
@@ -509,11 +482,43 @@
       </w:r>
     </w:p>
     <w:p>
+      <w:pPr>
+        <w:spacing w:line="324" w:lineRule="auto"/>
+      </w:pPr>
+      <w:r>
+        <w:rPr>
+          <w:b/>
+          <w:sz w:val="20"/>
+        </w:rPr>
+        <w:t xml:space="preserve">StartMonth Year - EndMonth Year - </w:t>
+      </w:r>
       <w:r>
         <w:rPr>
           <w:i/>
+          <w:sz w:val="20"/>
         </w:rPr>
-        <w:t>StartMonth Year - EndMonth Year · length in mos or yrs</w:t>
+        <w:t>Location</w:t>
+      </w:r>
+    </w:p>
+    <w:p>
+      <w:pPr>
+        <w:pStyle w:val="Heading4"/>
+      </w:pPr>
+      <w:r>
+        <w:t>Technical Skills:</w:t>
+      </w:r>
+    </w:p>
+    <w:p>
+      <w:r>
+        <w:t>These Are · The Key Skills · For This · Role · More Than · Seven · Should Also · Be Listed Here</w:t>
+      </w:r>
+    </w:p>
+    <w:p>
+      <w:pPr>
+        <w:pStyle w:val="Heading4"/>
+      </w:pPr>
+      <w:r>
+        <w:t>Summary:</w:t>
       </w:r>
     </w:p>
     <w:p>
@@ -521,7 +526,7 @@
         <w:pStyle w:val="ListBullet"/>
       </w:pPr>
       <w:r>
-        <w:t>Some bullet points</w:t>
+        <w:t>Some bullet points.</w:t>
       </w:r>
     </w:p>
     <w:p>
@@ -529,7 +534,7 @@
         <w:pStyle w:val="ListBullet"/>
       </w:pPr>
       <w:r>
-        <w:t>About this role</w:t>
+        <w:t>About this role.</w:t>
       </w:r>
     </w:p>
     <w:p>
@@ -537,26 +542,17 @@
         <w:pStyle w:val="ListBullet"/>
       </w:pPr>
       <w:r>
-        <w:t>At this employer</w:t>
+        <w:t>At this employer.</w:t>
       </w:r>
     </w:p>
+    <w:p/>
     <w:p>
       <w:pPr>
-        <w:pStyle w:val="Heading4"/>
+        <w:pStyle w:val="Heading2"/>
       </w:pPr>
       <w:r>
-        <w:t>Technical Skills</w:t>
+        <w:t>ACME Corporation</w:t>
       </w:r>
-    </w:p>
-    <w:p>
-      <w:r>
-        <w:t>These Are · The Key Skills · For This · Role</w:t>
-      </w:r>
-    </w:p>
-    <w:p>
-      <w:pPr>
-        <w:spacing w:after="160"/>
-      </w:pPr>
     </w:p>
     <w:p>
       <w:pPr>
@@ -567,11 +563,43 @@
       </w:r>
     </w:p>
     <w:p>
+      <w:pPr>
+        <w:spacing w:line="324" w:lineRule="auto"/>
+      </w:pPr>
+      <w:r>
+        <w:rPr>
+          <w:b/>
+          <w:sz w:val="20"/>
+        </w:rPr>
+        <w:t xml:space="preserve">StartMonth Year - EndMonth Year - </w:t>
+      </w:r>
       <w:r>
         <w:rPr>
           <w:i/>
+          <w:sz w:val="20"/>
         </w:rPr>
-        <w:t>StartMonth Year - EndMonth Year · length in mos or yrs</w:t>
+        <w:t>Location</w:t>
+      </w:r>
+    </w:p>
+    <w:p>
+      <w:pPr>
+        <w:pStyle w:val="Heading4"/>
+      </w:pPr>
+      <w:r>
+        <w:t>Technical Skills:</w:t>
+      </w:r>
+    </w:p>
+    <w:p>
+      <w:r>
+        <w:t>These · Are · The · Key Skills · For The · Entire Role · List As · Many · As Possible</w:t>
+      </w:r>
+    </w:p>
+    <w:p>
+      <w:pPr>
+        <w:pStyle w:val="Heading4"/>
+      </w:pPr>
+      <w:r>
+        <w:t>Summary:</w:t>
       </w:r>
     </w:p>
     <w:p>
@@ -579,7 +607,7 @@
         <w:pStyle w:val="ListBullet"/>
       </w:pPr>
       <w:r>
-        <w:t>Some bullet points</w:t>
+        <w:t>Some bullet points.</w:t>
       </w:r>
     </w:p>
     <w:p>
@@ -587,7 +615,7 @@
         <w:pStyle w:val="ListBullet"/>
       </w:pPr>
       <w:r>
-        <w:t>About your previous role</w:t>
+        <w:t>About your previous role.</w:t>
       </w:r>
     </w:p>
     <w:p>
@@ -595,26 +623,17 @@
         <w:pStyle w:val="ListBullet"/>
       </w:pPr>
       <w:r>
-        <w:t>At this employer</w:t>
+        <w:t>At this employer.</w:t>
       </w:r>
     </w:p>
+    <w:p/>
     <w:p>
       <w:pPr>
-        <w:pStyle w:val="Heading4"/>
+        <w:pStyle w:val="Heading2"/>
       </w:pPr>
       <w:r>
-        <w:t>Technical Skills</w:t>
+        <w:t>ACME Corporation</w:t>
       </w:r>
-    </w:p>
-    <w:p>
-      <w:r>
-        <w:t>These Are The · Key Skills · For · My Previous Role</w:t>
-      </w:r>
-    </w:p>
-    <w:p>
-      <w:pPr>
-        <w:spacing w:after="160"/>
-      </w:pPr>
     </w:p>
     <w:p>
       <w:pPr>
@@ -625,11 +644,44 @@
       </w:r>
     </w:p>
     <w:p>
+      <w:pPr>
+        <w:spacing w:line="324" w:lineRule="auto"/>
+      </w:pPr>
       <w:r>
         <w:rPr>
+          <w:b/>
           <w:i/>
+          <w:sz w:val="20"/>
         </w:rPr>
-        <w:t>StartMonth Year - EndMonth Year · length in mos or yrs</w:t>
+        <w:t xml:space="preserve">StartMonth Year - EndMonth Year - </w:t>
+      </w:r>
+      <w:r>
+        <w:rPr>
+          <w:b/>
+          <w:sz w:val="20"/>
+        </w:rPr>
+        <w:t>Location</w:t>
+      </w:r>
+    </w:p>
+    <w:p>
+      <w:pPr>
+        <w:pStyle w:val="Heading4"/>
+      </w:pPr>
+      <w:r>
+        <w:t>Technical Skills:</w:t>
+      </w:r>
+    </w:p>
+    <w:p>
+      <w:r>
+        <w:t>And Finally · These Are · The Key Skills · For This · Role · And More Than · Seven · Should Also · Be Listed Here</w:t>
+      </w:r>
+    </w:p>
+    <w:p>
+      <w:pPr>
+        <w:pStyle w:val="Heading4"/>
+      </w:pPr>
+      <w:r>
+        <w:t>Summary:</w:t>
       </w:r>
     </w:p>
     <w:p>
@@ -637,7 +689,7 @@
         <w:pStyle w:val="ListBullet"/>
       </w:pPr>
       <w:r>
-        <w:t>Some bullet points</w:t>
+        <w:t>Some bullet points.</w:t>
       </w:r>
     </w:p>
     <w:p>
@@ -645,7 +697,7 @@
         <w:pStyle w:val="ListBullet"/>
       </w:pPr>
       <w:r>
-        <w:t>About your first role</w:t>
+        <w:t>About your first role.</w:t>
       </w:r>
     </w:p>
     <w:p>
@@ -653,20 +705,7 @@
         <w:pStyle w:val="ListBullet"/>
       </w:pPr>
       <w:r>
-        <w:t>At this employer</w:t>
-      </w:r>
-    </w:p>
-    <w:p>
-      <w:pPr>
-        <w:pStyle w:val="Heading4"/>
-      </w:pPr>
-      <w:r>
-        <w:t>Technical Skills</w:t>
-      </w:r>
-    </w:p>
-    <w:p>
-      <w:r>
-        <w:t>These Are · The Key · Skills · For My First Role</w:t>
+        <w:t>At this employer.</w:t>
       </w:r>
     </w:p>
     <w:p/>
@@ -687,11 +726,22 @@
       </w:r>
     </w:p>
     <w:p>
+      <w:pPr>
+        <w:spacing w:line="324" w:lineRule="auto"/>
+      </w:pPr>
+      <w:r>
+        <w:rPr>
+          <w:b/>
+          <w:sz w:val="20"/>
+        </w:rPr>
+        <w:t xml:space="preserve">StartMonth Year - EndMonth Year - </w:t>
+      </w:r>
       <w:r>
         <w:rPr>
           <w:i/>
+          <w:sz w:val="20"/>
         </w:rPr>
-        <w:t>StartMonth Year - EndMonth Year · length in mos or yrs -- Location</w:t>
+        <w:t>Location</w:t>
       </w:r>
     </w:p>
     <w:p>
@@ -699,12 +749,12 @@
         <w:pStyle w:val="Heading4"/>
       </w:pPr>
       <w:r>
-        <w:t>Summary</w:t>
+        <w:t>Technical Skills:</w:t>
       </w:r>
     </w:p>
     <w:p>
       <w:r>
-        <w:t>This area is optional.</w:t>
+        <w:t>These Are · The Key Skills · For This · Role · More Than · Seven · Should Also · Be Listed Here</w:t>
       </w:r>
     </w:p>
     <w:p>
@@ -712,90 +762,7 @@
         <w:pStyle w:val="Heading4"/>
       </w:pPr>
       <w:r>
-        <w:t>Technical Skills</w:t>
-      </w:r>
-    </w:p>
-    <w:p>
-      <w:r>
-        <w:t>Demonstrating · Skills Above · The Responsibilities Area</w:t>
-      </w:r>
-    </w:p>
-    <w:p>
-      <w:pPr>
-        <w:pStyle w:val="Heading5"/>
-      </w:pPr>
-      <w:r>
-        <w:t>Responsibilities</w:t>
-      </w:r>
-    </w:p>
-    <w:p>
-      <w:pPr>
-        <w:pStyle w:val="ListBullet"/>
-      </w:pPr>
-      <w:r>
-        <w:t>Some details about</w:t>
-      </w:r>
-    </w:p>
-    <w:p>
-      <w:pPr>
-        <w:pStyle w:val="ListBullet"/>
-      </w:pPr>
-      <w:r>
-        <w:t>What I did</w:t>
-      </w:r>
-    </w:p>
-    <w:p>
-      <w:pPr>
-        <w:pStyle w:val="ListBullet"/>
-      </w:pPr>
-      <w:r>
-        <w:t>At this particular job</w:t>
-      </w:r>
-    </w:p>
-    <w:p/>
-    <w:p>
-      <w:pPr>
-        <w:pStyle w:val="Heading2"/>
-      </w:pPr>
-      <w:r>
-        <w:t>Another Generic Company Name</w:t>
-      </w:r>
-    </w:p>
-    <w:p>
-      <w:pPr>
-        <w:pStyle w:val="Heading3"/>
-      </w:pPr>
-      <w:r>
-        <w:t>A Different Role</w:t>
-      </w:r>
-    </w:p>
-    <w:p>
-      <w:r>
-        <w:rPr>
-          <w:i/>
-        </w:rPr>
-        <w:t>StartMonth Year - EndMonth Year · length in mos or yrs -- Location</w:t>
-      </w:r>
-    </w:p>
-    <w:p>
-      <w:pPr>
-        <w:pStyle w:val="Heading4"/>
-      </w:pPr>
-      <w:r>
-        <w:t>Technical Skills</w:t>
-      </w:r>
-    </w:p>
-    <w:p>
-      <w:r>
-        <w:t>Demonstrating · Skills Above · The Summary · And Responsibilities Area</w:t>
-      </w:r>
-    </w:p>
-    <w:p>
-      <w:pPr>
-        <w:pStyle w:val="Heading4"/>
-      </w:pPr>
-      <w:r>
-        <w:t>Summary</w:t>
+        <w:t>Summary:</w:t>
       </w:r>
     </w:p>
     <w:p>
@@ -808,7 +775,7 @@
         <w:pStyle w:val="Heading5"/>
       </w:pPr>
       <w:r>
-        <w:t>Responsibilities</w:t>
+        <w:t>Responsibilities:</w:t>
       </w:r>
     </w:p>
     <w:p>
@@ -816,7 +783,7 @@
         <w:pStyle w:val="ListBullet"/>
       </w:pPr>
       <w:r>
-        <w:t>Some details about</w:t>
+        <w:t>Some details about.</w:t>
       </w:r>
     </w:p>
     <w:p>
@@ -824,7 +791,7 @@
         <w:pStyle w:val="ListBullet"/>
       </w:pPr>
       <w:r>
-        <w:t>What I did</w:t>
+        <w:t>What I did.</w:t>
       </w:r>
     </w:p>
     <w:p>
@@ -832,7 +799,7 @@
         <w:pStyle w:val="ListBullet"/>
       </w:pPr>
       <w:r>
-        <w:t>At this particular job</w:t>
+        <w:t>At this particular job.</w:t>
       </w:r>
     </w:p>
     <w:p>
@@ -905,7 +872,7 @@
           <w:rPr>
             <w:rStyle w:val="Hyperlink"/>
           </w:rPr>
-          <w:t>Issued Month Year · Expires Month Year</w:t>
+          <w:t>Issued Month Year • Expires Month Year</w:t>
         </w:r>
       </w:hyperlink>
     </w:p>
@@ -936,7 +903,7 @@
         <w:rPr>
           <w:i/>
         </w:rPr>
-        <w:t>Issued Month Year · Expires Month Year</w:t>
+        <w:t>Issued Month Year • Expires Month Year</w:t>
       </w:r>
     </w:p>
     <w:p/>
@@ -974,7 +941,7 @@
         <w:rPr>
           <w:i/>
         </w:rPr>
-        <w:t>Issued Month Year · Expires Month Year</w:t>
+        <w:t>Issued Month Year • Expires Month Year</w:t>
       </w:r>
     </w:p>
     <w:p/>
@@ -1026,7 +993,7 @@
           <w:rPr>
             <w:rStyle w:val="Hyperlink"/>
           </w:rPr>
-          <w:t>Issued Month Year · Expires Month Year</w:t>
+          <w:t>Issued Month Year • Expires Month Year</w:t>
         </w:r>
       </w:hyperlink>
     </w:p>
@@ -1454,7 +1421,11 @@
     <w:name w:val="Normal"/>
     <w:qFormat/>
     <w:rsid w:val="00FC693F"/>
+    <w:pPr>
+      <w:spacing w:line="276" w:lineRule="auto"/>
+    </w:pPr>
     <w:rPr>
+      <w:rFonts w:ascii="Helvetica Neue" w:hAnsi="Helvetica Neue"/>
       <w:sz w:val="22"/>
     </w:rPr>
   </w:style>
@@ -1521,7 +1492,7 @@
       <w:b/>
       <w:bCs/>
       <w:color w:val="365F91"/>
-      <w:sz w:val="28"/>
+      <w:sz w:val="32"/>
       <w:szCs w:val="28"/>
     </w:rPr>
   </w:style>
@@ -1545,7 +1516,7 @@
       <w:b/>
       <w:bCs/>
       <w:color w:val="4F81BD"/>
-      <w:sz w:val="26"/>
+      <w:sz w:val="28"/>
       <w:szCs w:val="26"/>
     </w:rPr>
   </w:style>
@@ -1561,7 +1532,7 @@
     <w:pPr>
       <w:keepNext/>
       <w:keepLines/>
-      <w:spacing w:before="200" w:after="0"/>
+      <w:spacing w:before="200" w:after="0" w:line="300" w:lineRule="auto"/>
       <w:outlineLvl w:val="2"/>
     </w:pPr>
     <w:rPr>
@@ -1569,6 +1540,7 @@
       <w:b/>
       <w:bCs/>
       <w:color w:val="4F81BD"/>
+      <w:sz w:val="26"/>
     </w:rPr>
   </w:style>
   <w:style w:type="paragraph" w:styleId="Heading4">
@@ -1594,6 +1566,7 @@
       <w:i/>
       <w:iCs/>
       <w:color w:val="4F81BD"/>
+      <w:sz w:val="24"/>
     </w:rPr>
   </w:style>
   <w:style w:type="paragraph" w:styleId="Heading5">
@@ -1615,6 +1588,7 @@
     <w:rPr>
       <w:rFonts w:asciiTheme="majorHAnsi" w:eastAsiaTheme="majorEastAsia" w:hAnsiTheme="majorHAnsi" w:cstheme="majorBidi"/>
       <w:color w:val="243F60"/>
+      <w:sz w:val="24"/>
     </w:rPr>
   </w:style>
   <w:style w:type="paragraph" w:styleId="Heading6">
@@ -1637,7 +1611,7 @@
       <w:rFonts w:asciiTheme="majorHAnsi" w:eastAsiaTheme="majorEastAsia" w:hAnsiTheme="majorHAnsi" w:cstheme="majorBidi"/>
       <w:i/>
       <w:iCs/>
-      <w:color w:val="243F60"/>
+      <w:color w:val="243F60" w:themeColor="accent1" w:themeShade="7F"/>
     </w:rPr>
   </w:style>
   <w:style w:type="paragraph" w:styleId="Heading7">
@@ -1806,7 +1780,7 @@
       <w:contextualSpacing/>
     </w:pPr>
     <w:rPr>
-      <w:rFonts w:asciiTheme="majorHAnsi" w:eastAsiaTheme="majorEastAsia" w:hAnsiTheme="majorHAnsi" w:cstheme="majorBidi"/>
+      <w:rFonts w:asciiTheme="majorHAnsi" w:eastAsiaTheme="majorEastAsia" w:hAnsiTheme="majorHAnsi" w:cstheme="majorBidi" w:ascii="Helvetica Neue" w:hAnsi="Helvetica Neue"/>
       <w:color w:val="17365D"/>
       <w:spacing w:val="5"/>
       <w:kern w:val="28"/>
@@ -1843,7 +1817,7 @@
       </w:numPr>
     </w:pPr>
     <w:rPr>
-      <w:rFonts w:asciiTheme="majorHAnsi" w:eastAsiaTheme="majorEastAsia" w:hAnsiTheme="majorHAnsi" w:cstheme="majorBidi"/>
+      <w:rFonts w:asciiTheme="majorHAnsi" w:eastAsiaTheme="majorEastAsia" w:hAnsiTheme="majorHAnsi" w:cstheme="majorBidi" w:ascii="Times New Roman" w:hAnsi="Times New Roman"/>
       <w:i/>
       <w:iCs/>
       <w:color w:val="17365D"/>

</xml_diff>

<commit_message>
feat: convert bullet lists to paragraph lines with custom prefix character; fix formatting in lists
</commit_message>
<xml_diff>
--- a/sample/example.docx
+++ b/sample/example.docx
@@ -96,41 +96,50 @@
       </w:r>
     </w:p>
     <w:p>
-      <w:pPr>
-        <w:pStyle w:val="ListBullet"/>
-      </w:pPr>
+      <w:r>
+        <w:t xml:space="preserve">• </w:t>
+      </w:r>
       <w:r>
         <w:t>Some additional.</w:t>
       </w:r>
-    </w:p>
-    <w:p>
-      <w:pPr>
-        <w:pStyle w:val="ListBullet"/>
-      </w:pPr>
+      <w:r>
+        <w:br/>
+      </w:r>
+      <w:r>
+        <w:t xml:space="preserve">• </w:t>
+      </w:r>
       <w:r>
         <w:t>Bullet points.</w:t>
       </w:r>
-    </w:p>
-    <w:p>
-      <w:pPr>
-        <w:pStyle w:val="ListBullet"/>
-      </w:pPr>
       <w:r>
-        <w:t>a bullet link.</w:t>
+        <w:br/>
       </w:r>
-    </w:p>
-    <w:p>
-      <w:pPr>
-        <w:pStyle w:val="ListBullet"/>
-      </w:pPr>
+      <w:r>
+        <w:t xml:space="preserve">• </w:t>
+      </w:r>
+      <w:hyperlink r:id="rId9">
+        <w:r>
+          <w:rPr>
+            <w:rStyle w:val="Hyperlink"/>
+          </w:rPr>
+          <w:t>a bullet link</w:t>
+        </w:r>
+      </w:hyperlink>
+      <w:r>
+        <w:br/>
+      </w:r>
+      <w:r>
+        <w:t xml:space="preserve">• </w:t>
+      </w:r>
       <w:r>
         <w:t>About my recent.</w:t>
       </w:r>
-    </w:p>
-    <w:p>
-      <w:pPr>
-        <w:pStyle w:val="ListBullet"/>
-      </w:pPr>
+      <w:r>
+        <w:br/>
+      </w:r>
+      <w:r>
+        <w:t xml:space="preserve">• </w:t>
+      </w:r>
       <w:r>
         <w:t>Achievements and experiences.</w:t>
       </w:r>
@@ -153,7 +162,7 @@
         <w:pStyle w:val="Heading1"/>
       </w:pPr>
       <w:r>
-        <w:t>CORE SKILLS</w:t>
+        <w:t>TOP SKILLS</w:t>
       </w:r>
     </w:p>
     <w:p>
@@ -162,7 +171,7 @@
           <w:b w:val="0"/>
           <w:i w:val="0"/>
         </w:rPr>
-        <w:t>My Top ○ Technical ○ Skills ○ And Buzzwords ○ I Want To Highlight</w:t>
+        <w:t>My Top | Technical | Skills | And Buzzwords | I Want To Highlight</w:t>
       </w:r>
     </w:p>
     <w:p>
@@ -218,7 +227,7 @@
         <w:pStyle w:val="Heading4"/>
       </w:pPr>
       <w:r>
-        <w:t>Technical Skills:</w:t>
+        <w:t>Key Skills:</w:t>
       </w:r>
     </w:p>
     <w:p>
@@ -240,17 +249,18 @@
       </w:r>
     </w:p>
     <w:p>
-      <w:pPr>
-        <w:pStyle w:val="ListBullet"/>
-      </w:pPr>
+      <w:r>
+        <w:t xml:space="preserve">• </w:t>
+      </w:r>
       <w:r>
         <w:t>A list of.</w:t>
       </w:r>
-    </w:p>
-    <w:p>
-      <w:pPr>
-        <w:pStyle w:val="ListBullet"/>
-      </w:pPr>
+      <w:r>
+        <w:br/>
+      </w:r>
+      <w:r>
+        <w:t xml:space="preserve">• </w:t>
+      </w:r>
       <w:r>
         <w:t>multiple responsibilities.</w:t>
       </w:r>
@@ -264,17 +274,18 @@
       </w:r>
     </w:p>
     <w:p>
-      <w:pPr>
-        <w:pStyle w:val="ListBullet"/>
-      </w:pPr>
+      <w:r>
+        <w:t xml:space="preserve">• </w:t>
+      </w:r>
       <w:r>
         <w:t>Provide additional bullets.</w:t>
       </w:r>
-    </w:p>
-    <w:p>
-      <w:pPr>
-        <w:pStyle w:val="ListBullet"/>
-      </w:pPr>
+      <w:r>
+        <w:br/>
+      </w:r>
+      <w:r>
+        <w:t xml:space="preserve">• </w:t>
+      </w:r>
       <w:r>
         <w:t>And details about accomplishments.</w:t>
       </w:r>
@@ -320,7 +331,7 @@
         <w:pStyle w:val="Heading4"/>
       </w:pPr>
       <w:r>
-        <w:t>Technical Skills:</w:t>
+        <w:t>Key Skills:</w:t>
       </w:r>
     </w:p>
     <w:p>
@@ -342,17 +353,18 @@
       </w:r>
     </w:p>
     <w:p>
-      <w:pPr>
-        <w:pStyle w:val="ListBullet"/>
-      </w:pPr>
+      <w:r>
+        <w:t xml:space="preserve">• </w:t>
+      </w:r>
       <w:r>
         <w:t>Some additional bullets.</w:t>
       </w:r>
-    </w:p>
-    <w:p>
-      <w:pPr>
-        <w:pStyle w:val="ListBullet"/>
-      </w:pPr>
+      <w:r>
+        <w:br/>
+      </w:r>
+      <w:r>
+        <w:t xml:space="preserve">• </w:t>
+      </w:r>
       <w:r>
         <w:t>For the role summary.</w:t>
       </w:r>
@@ -371,9 +383,9 @@
       </w:r>
     </w:p>
     <w:p>
-      <w:pPr>
-        <w:pStyle w:val="ListBullet"/>
-      </w:pPr>
+      <w:r>
+        <w:t xml:space="preserve">• </w:t>
+      </w:r>
       <w:r>
         <w:t>List some things that were done internally, if it applies.</w:t>
       </w:r>
@@ -396,27 +408,29 @@
     </w:p>
     <w:p>
       <w:pPr>
-        <w:pStyle w:val="ListBullet"/>
-        <w:ind w:left="720"/>
+        <w:ind w:left="360"/>
       </w:pPr>
+      <w:r>
+        <w:t xml:space="preserve">• </w:t>
+      </w:r>
       <w:r>
         <w:t>Provide additional bullets.</w:t>
       </w:r>
-    </w:p>
-    <w:p>
-      <w:pPr>
-        <w:pStyle w:val="ListBullet"/>
-        <w:ind w:left="720"/>
-      </w:pPr>
+      <w:r>
+        <w:br/>
+      </w:r>
+      <w:r>
+        <w:t xml:space="preserve">• </w:t>
+      </w:r>
       <w:r>
         <w:t>And details about.</w:t>
       </w:r>
-    </w:p>
-    <w:p>
-      <w:pPr>
-        <w:pStyle w:val="ListBullet"/>
-        <w:ind w:left="720"/>
-      </w:pPr>
+      <w:r>
+        <w:br/>
+      </w:r>
+      <w:r>
+        <w:t xml:space="preserve">• </w:t>
+      </w:r>
       <w:r>
         <w:t>This sub-project.</w:t>
       </w:r>
@@ -439,27 +453,29 @@
     </w:p>
     <w:p>
       <w:pPr>
-        <w:pStyle w:val="ListBullet"/>
-        <w:ind w:left="720"/>
+        <w:ind w:left="360"/>
       </w:pPr>
+      <w:r>
+        <w:t xml:space="preserve">• </w:t>
+      </w:r>
       <w:r>
         <w:t>Provide additional bullets.</w:t>
       </w:r>
-    </w:p>
-    <w:p>
-      <w:pPr>
-        <w:pStyle w:val="ListBullet"/>
-        <w:ind w:left="720"/>
-      </w:pPr>
+      <w:r>
+        <w:br/>
+      </w:r>
+      <w:r>
+        <w:t xml:space="preserve">• </w:t>
+      </w:r>
       <w:r>
         <w:t>And details about.</w:t>
       </w:r>
-    </w:p>
-    <w:p>
-      <w:pPr>
-        <w:pStyle w:val="ListBullet"/>
-        <w:ind w:left="720"/>
-      </w:pPr>
+      <w:r>
+        <w:br/>
+      </w:r>
+      <w:r>
+        <w:t xml:space="preserve">• </w:t>
+      </w:r>
       <w:r>
         <w:t>This other sub-project.</w:t>
       </w:r>
@@ -505,7 +521,7 @@
         <w:pStyle w:val="Heading4"/>
       </w:pPr>
       <w:r>
-        <w:t>Technical Skills:</w:t>
+        <w:t>Key Skills:</w:t>
       </w:r>
     </w:p>
     <w:p>
@@ -522,25 +538,27 @@
       </w:r>
     </w:p>
     <w:p>
-      <w:pPr>
-        <w:pStyle w:val="ListBullet"/>
-      </w:pPr>
+      <w:r>
+        <w:t xml:space="preserve">• </w:t>
+      </w:r>
       <w:r>
         <w:t>Some bullet points.</w:t>
       </w:r>
-    </w:p>
-    <w:p>
-      <w:pPr>
-        <w:pStyle w:val="ListBullet"/>
-      </w:pPr>
+      <w:r>
+        <w:br/>
+      </w:r>
+      <w:r>
+        <w:t xml:space="preserve">• </w:t>
+      </w:r>
       <w:r>
         <w:t>About this role.</w:t>
       </w:r>
-    </w:p>
-    <w:p>
-      <w:pPr>
-        <w:pStyle w:val="ListBullet"/>
-      </w:pPr>
+      <w:r>
+        <w:br/>
+      </w:r>
+      <w:r>
+        <w:t xml:space="preserve">• </w:t>
+      </w:r>
       <w:r>
         <w:t>At this employer.</w:t>
       </w:r>
@@ -586,7 +604,7 @@
         <w:pStyle w:val="Heading4"/>
       </w:pPr>
       <w:r>
-        <w:t>Technical Skills:</w:t>
+        <w:t>Key Skills:</w:t>
       </w:r>
     </w:p>
     <w:p>
@@ -603,25 +621,27 @@
       </w:r>
     </w:p>
     <w:p>
-      <w:pPr>
-        <w:pStyle w:val="ListBullet"/>
-      </w:pPr>
+      <w:r>
+        <w:t xml:space="preserve">• </w:t>
+      </w:r>
       <w:r>
         <w:t>Some bullet points.</w:t>
       </w:r>
-    </w:p>
-    <w:p>
-      <w:pPr>
-        <w:pStyle w:val="ListBullet"/>
-      </w:pPr>
+      <w:r>
+        <w:br/>
+      </w:r>
+      <w:r>
+        <w:t xml:space="preserve">• </w:t>
+      </w:r>
       <w:r>
         <w:t>About your previous role.</w:t>
       </w:r>
-    </w:p>
-    <w:p>
-      <w:pPr>
-        <w:pStyle w:val="ListBullet"/>
-      </w:pPr>
+      <w:r>
+        <w:br/>
+      </w:r>
+      <w:r>
+        <w:t xml:space="preserve">• </w:t>
+      </w:r>
       <w:r>
         <w:t>At this employer.</w:t>
       </w:r>
@@ -668,7 +688,7 @@
         <w:pStyle w:val="Heading4"/>
       </w:pPr>
       <w:r>
-        <w:t>Technical Skills:</w:t>
+        <w:t>Key Skills:</w:t>
       </w:r>
     </w:p>
     <w:p>
@@ -685,25 +705,27 @@
       </w:r>
     </w:p>
     <w:p>
-      <w:pPr>
-        <w:pStyle w:val="ListBullet"/>
-      </w:pPr>
+      <w:r>
+        <w:t xml:space="preserve">• </w:t>
+      </w:r>
       <w:r>
         <w:t>Some bullet points.</w:t>
       </w:r>
-    </w:p>
-    <w:p>
-      <w:pPr>
-        <w:pStyle w:val="ListBullet"/>
-      </w:pPr>
+      <w:r>
+        <w:br/>
+      </w:r>
+      <w:r>
+        <w:t xml:space="preserve">• </w:t>
+      </w:r>
       <w:r>
         <w:t>About your first role.</w:t>
       </w:r>
-    </w:p>
-    <w:p>
-      <w:pPr>
-        <w:pStyle w:val="ListBullet"/>
-      </w:pPr>
+      <w:r>
+        <w:br/>
+      </w:r>
+      <w:r>
+        <w:t xml:space="preserve">• </w:t>
+      </w:r>
       <w:r>
         <w:t>At this employer.</w:t>
       </w:r>
@@ -749,7 +771,7 @@
         <w:pStyle w:val="Heading4"/>
       </w:pPr>
       <w:r>
-        <w:t>Technical Skills:</w:t>
+        <w:t>Key Skills:</w:t>
       </w:r>
     </w:p>
     <w:p>
@@ -779,25 +801,27 @@
       </w:r>
     </w:p>
     <w:p>
-      <w:pPr>
-        <w:pStyle w:val="ListBullet"/>
-      </w:pPr>
+      <w:r>
+        <w:t xml:space="preserve">• </w:t>
+      </w:r>
       <w:r>
         <w:t>Some details about.</w:t>
       </w:r>
-    </w:p>
-    <w:p>
-      <w:pPr>
-        <w:pStyle w:val="ListBullet"/>
-      </w:pPr>
+      <w:r>
+        <w:br/>
+      </w:r>
+      <w:r>
+        <w:t xml:space="preserve">• </w:t>
+      </w:r>
       <w:r>
         <w:t>What I did.</w:t>
       </w:r>
-    </w:p>
-    <w:p>
-      <w:pPr>
-        <w:pStyle w:val="ListBullet"/>
-      </w:pPr>
+      <w:r>
+        <w:br/>
+      </w:r>
+      <w:r>
+        <w:t xml:space="preserve">• </w:t>
+      </w:r>
       <w:r>
         <w:t>At this particular job.</w:t>
       </w:r>

</xml_diff>